<commit_message>
Documentation and data base
</commit_message>
<xml_diff>
--- a/Docs.docx
+++ b/Docs.docx
@@ -30,7 +30,23 @@
     </w:p>
     <w:p>
       <w:r>
-        <w:t xml:space="preserve">Для данной задачи я не использовал готовый фреймворк, а написал своё подобие фреймворка. Структура файлов напоминает </w:t>
+        <w:t xml:space="preserve">Для данной задачи я не использовал готовый </w:t>
+      </w:r>
+      <w:proofErr w:type="spellStart"/>
+      <w:r>
+        <w:t>фреймворк</w:t>
+      </w:r>
+      <w:proofErr w:type="spellEnd"/>
+      <w:r>
+        <w:t xml:space="preserve">, а написал своё подобие </w:t>
+      </w:r>
+      <w:proofErr w:type="spellStart"/>
+      <w:r>
+        <w:t>фреймворка</w:t>
+      </w:r>
+      <w:proofErr w:type="spellEnd"/>
+      <w:r>
+        <w:t xml:space="preserve">. Структура файлов напоминает </w:t>
       </w:r>
       <w:r>
         <w:rPr>
@@ -51,7 +67,15 @@
         <w:t xml:space="preserve"> 3, </w:t>
       </w:r>
       <w:r>
-        <w:t xml:space="preserve">хотя и имеет явные отличия. В данном фреймворке реализована упрощённая модель </w:t>
+        <w:t xml:space="preserve">хотя и имеет явные отличия. В данном </w:t>
+      </w:r>
+      <w:proofErr w:type="spellStart"/>
+      <w:r>
+        <w:t>фреймворке</w:t>
+      </w:r>
+      <w:proofErr w:type="spellEnd"/>
+      <w:r>
+        <w:t xml:space="preserve"> реализована упрощённая модель </w:t>
       </w:r>
       <w:r>
         <w:rPr>
@@ -155,12 +179,14 @@
       <w:r>
         <w:t>.</w:t>
       </w:r>
+      <w:proofErr w:type="spellStart"/>
       <w:r>
         <w:rPr>
           <w:lang w:val="en-US"/>
         </w:rPr>
         <w:t>php</w:t>
       </w:r>
+      <w:proofErr w:type="spellEnd"/>
       <w:r>
         <w:t xml:space="preserve"> </w:t>
       </w:r>
@@ -179,45 +205,55 @@
       <w:r>
         <w:t>.</w:t>
       </w:r>
+      <w:proofErr w:type="spellStart"/>
       <w:r>
         <w:rPr>
           <w:lang w:val="en-US"/>
         </w:rPr>
         <w:t>php</w:t>
       </w:r>
+      <w:proofErr w:type="spellEnd"/>
       <w:r>
         <w:t xml:space="preserve"> </w:t>
       </w:r>
       <w:r>
         <w:t xml:space="preserve">в котором реализована автозагрузка классов и передаётся управление в </w:t>
       </w:r>
+      <w:proofErr w:type="spellStart"/>
       <w:r>
         <w:rPr>
           <w:lang w:val="en-US"/>
         </w:rPr>
         <w:t>RouteResolver</w:t>
       </w:r>
+      <w:proofErr w:type="spellEnd"/>
       <w:r>
         <w:t xml:space="preserve">. </w:t>
       </w:r>
+      <w:proofErr w:type="spellStart"/>
       <w:r>
         <w:rPr>
           <w:lang w:val="en-US"/>
         </w:rPr>
         <w:t>RouteResolver</w:t>
       </w:r>
+      <w:proofErr w:type="spellEnd"/>
       <w:r>
         <w:t xml:space="preserve"> </w:t>
       </w:r>
       <w:r>
         <w:t xml:space="preserve">проверяет авторизован ли пользователь и сопоставляет конфигурацию маршрутов с маршрутом пришедшим из </w:t>
       </w:r>
+      <w:proofErr w:type="spellStart"/>
+      <w:proofErr w:type="gramStart"/>
       <w:r>
         <w:rPr>
           <w:lang w:val="en-US"/>
         </w:rPr>
         <w:t>url</w:t>
       </w:r>
+      <w:proofErr w:type="spellEnd"/>
+      <w:proofErr w:type="gramEnd"/>
       <w:r>
         <w:t xml:space="preserve">, </w:t>
       </w:r>
@@ -228,38 +264,52 @@
     <w:p>
       <w:r>
         <w:lastRenderedPageBreak/>
-        <w:t xml:space="preserve">По умолчанию каждый контроллер посте завершения работы должен отдать свой конфиг </w:t>
-      </w:r>
+        <w:t xml:space="preserve">По умолчанию каждый контроллер посте завершения работы должен отдать свой </w:t>
+      </w:r>
+      <w:proofErr w:type="spellStart"/>
+      <w:r>
+        <w:t>конфиг</w:t>
+      </w:r>
+      <w:proofErr w:type="spellEnd"/>
+      <w:r>
+        <w:t xml:space="preserve"> </w:t>
+      </w:r>
+      <w:proofErr w:type="spellStart"/>
       <w:r>
         <w:rPr>
           <w:lang w:val="en-US"/>
         </w:rPr>
         <w:t>ViewModel</w:t>
       </w:r>
+      <w:proofErr w:type="spellEnd"/>
       <w:r>
         <w:t xml:space="preserve"> </w:t>
       </w:r>
       <w:r>
         <w:t xml:space="preserve">если он хочет не завершаться, а передать управление обратно в </w:t>
       </w:r>
+      <w:proofErr w:type="spellStart"/>
       <w:r>
         <w:rPr>
           <w:lang w:val="en-US"/>
         </w:rPr>
         <w:t>RouteResolver</w:t>
       </w:r>
+      <w:proofErr w:type="spellEnd"/>
       <w:r>
         <w:t xml:space="preserve">, </w:t>
       </w:r>
       <w:r>
         <w:t xml:space="preserve">но на практике большинство контроллеров просто формируют свой </w:t>
       </w:r>
+      <w:proofErr w:type="spellStart"/>
       <w:r>
         <w:rPr>
           <w:lang w:val="en-US"/>
         </w:rPr>
         <w:t>json</w:t>
       </w:r>
+      <w:proofErr w:type="spellEnd"/>
       <w:r>
         <w:t xml:space="preserve"> </w:t>
       </w:r>
@@ -282,7 +332,274 @@
     </w:p>
     <w:p>
       <w:r>
-        <w:t>Раздел будет дополняться…</w:t>
+        <w:t xml:space="preserve">Поскольку приложение модульное, то функционал Казино я постарался вынести в отдельный из приложения в отдельный модуль. Вся логика Казино хранится в папке </w:t>
+      </w:r>
+      <w:proofErr w:type="spellStart"/>
+      <w:r>
+        <w:rPr>
+          <w:lang w:val="en-US"/>
+        </w:rPr>
+        <w:t>PrizeController</w:t>
+      </w:r>
+      <w:proofErr w:type="spellEnd"/>
+      <w:r>
+        <w:t xml:space="preserve">, </w:t>
+      </w:r>
+      <w:r>
+        <w:t xml:space="preserve">при этом файл </w:t>
+      </w:r>
+      <w:proofErr w:type="spellStart"/>
+      <w:r>
+        <w:rPr>
+          <w:lang w:val="en-US"/>
+        </w:rPr>
+        <w:t>PrizeController</w:t>
+      </w:r>
+      <w:proofErr w:type="spellEnd"/>
+      <w:r>
+        <w:t>.</w:t>
+      </w:r>
+      <w:proofErr w:type="spellStart"/>
+      <w:r>
+        <w:rPr>
+          <w:lang w:val="en-US"/>
+        </w:rPr>
+        <w:t>php</w:t>
+      </w:r>
+      <w:proofErr w:type="spellEnd"/>
+      <w:r>
+        <w:t xml:space="preserve"> </w:t>
+      </w:r>
+      <w:r>
+        <w:t>является точкой входа. Приблизительная схема работы показана на рисунке ниже:</w:t>
+      </w:r>
+    </w:p>
+    <w:p>
+      <w:pPr>
+        <w:rPr>
+          <w:lang w:val="en-US"/>
+        </w:rPr>
+      </w:pPr>
+      <w:r>
+        <w:rPr>
+          <w:noProof/>
+          <w:lang w:eastAsia="ru-RU"/>
+        </w:rPr>
+        <w:drawing>
+          <wp:inline distT="0" distB="0" distL="0" distR="0">
+            <wp:extent cx="5931535" cy="2822575"/>
+            <wp:effectExtent l="0" t="0" r="0" b="0"/>
+            <wp:docPr id="3" name="Рисунок 3"/>
+            <wp:cNvGraphicFramePr>
+              <a:graphicFrameLocks xmlns:a="http://schemas.openxmlformats.org/drawingml/2006/main" noChangeAspect="1"/>
+            </wp:cNvGraphicFramePr>
+            <a:graphic xmlns:a="http://schemas.openxmlformats.org/drawingml/2006/main">
+              <a:graphicData uri="http://schemas.openxmlformats.org/drawingml/2006/picture">
+                <pic:pic xmlns:pic="http://schemas.openxmlformats.org/drawingml/2006/picture">
+                  <pic:nvPicPr>
+                    <pic:cNvPr id="0" name="Picture 2"/>
+                    <pic:cNvPicPr>
+                      <a:picLocks noChangeAspect="1" noChangeArrowheads="1"/>
+                    </pic:cNvPicPr>
+                  </pic:nvPicPr>
+                  <pic:blipFill>
+                    <a:blip r:embed="rId5" cstate="print">
+                      <a:extLst>
+                        <a:ext uri="{28A0092B-C50C-407E-A947-70E740481C1C}">
+                          <a14:useLocalDpi xmlns:a14="http://schemas.microsoft.com/office/drawing/2010/main" val="0"/>
+                        </a:ext>
+                      </a:extLst>
+                    </a:blip>
+                    <a:srcRect/>
+                    <a:stretch>
+                      <a:fillRect/>
+                    </a:stretch>
+                  </pic:blipFill>
+                  <pic:spPr bwMode="auto">
+                    <a:xfrm>
+                      <a:off x="0" y="0"/>
+                      <a:ext cx="5931535" cy="2822575"/>
+                    </a:xfrm>
+                    <a:prstGeom prst="rect">
+                      <a:avLst/>
+                    </a:prstGeom>
+                    <a:noFill/>
+                    <a:ln>
+                      <a:noFill/>
+                    </a:ln>
+                  </pic:spPr>
+                </pic:pic>
+              </a:graphicData>
+            </a:graphic>
+          </wp:inline>
+        </w:drawing>
+      </w:r>
+    </w:p>
+    <w:p>
+      <w:r>
+        <w:t xml:space="preserve">Более детально диаграмма доступна по этой ссылке: </w:t>
+      </w:r>
+      <w:hyperlink r:id="rId6" w:history="1">
+        <w:r>
+          <w:rPr>
+            <w:rStyle w:val="a3"/>
+          </w:rPr>
+          <w:t>https://drive.google.com/file/d/1qYXTOQXkz4wdKyrzTf54zEQuVCgpEDIZ/view?usp=sharing</w:t>
+        </w:r>
+      </w:hyperlink>
+    </w:p>
+    <w:p>
+      <w:r>
+        <w:t xml:space="preserve">В классе </w:t>
+      </w:r>
+      <w:proofErr w:type="spellStart"/>
+      <w:r>
+        <w:rPr>
+          <w:lang w:val="en-US"/>
+        </w:rPr>
+        <w:t>PrizeController</w:t>
+      </w:r>
+      <w:proofErr w:type="spellEnd"/>
+      <w:r>
+        <w:t xml:space="preserve"> </w:t>
+      </w:r>
+      <w:r>
+        <w:t>реализовано множество методо</w:t>
+      </w:r>
+      <w:r>
+        <w:t xml:space="preserve">в, которые реализуют логику различных действий. Некоторые действия требуют обращения к сущностям типа Приз. Сущностей типа Приз – 3, все они имеют тип </w:t>
+      </w:r>
+      <w:proofErr w:type="spellStart"/>
+      <w:r>
+        <w:rPr>
+          <w:lang w:val="en-US"/>
+        </w:rPr>
+        <w:t>AbstractPrize</w:t>
+      </w:r>
+      <w:proofErr w:type="spellEnd"/>
+      <w:r>
+        <w:t xml:space="preserve">. Если потребуется можно добавлять новые призы за счёт отсутствия тесной связи. </w:t>
+      </w:r>
+      <w:r>
+        <w:t xml:space="preserve">Модуль Казино работает с базой данных через соответствующие модели, что показано на рисунке. После того, как метод контроллера отработает – в большинстве своём он возвращает </w:t>
+      </w:r>
+      <w:proofErr w:type="spellStart"/>
+      <w:r>
+        <w:rPr>
+          <w:lang w:val="en-US"/>
+        </w:rPr>
+        <w:t>json</w:t>
+      </w:r>
+      <w:proofErr w:type="spellEnd"/>
+      <w:r>
+        <w:t xml:space="preserve">-ответ для формирования страницы. Страница формируется автоматически через </w:t>
+      </w:r>
+      <w:proofErr w:type="spellStart"/>
+      <w:r>
+        <w:rPr>
+          <w:lang w:val="en-US"/>
+        </w:rPr>
+        <w:t>js</w:t>
+      </w:r>
+      <w:proofErr w:type="spellEnd"/>
+      <w:r>
+        <w:t xml:space="preserve"> </w:t>
+      </w:r>
+      <w:r>
+        <w:t xml:space="preserve">или после обновления страницы. Для обновления или формирования данных на странице используется класс </w:t>
+      </w:r>
+      <w:proofErr w:type="spellStart"/>
+      <w:r>
+        <w:rPr>
+          <w:lang w:val="en-US"/>
+        </w:rPr>
+        <w:t>ProfilePageDataStructure</w:t>
+      </w:r>
+      <w:proofErr w:type="spellEnd"/>
+      <w:r>
+        <w:t xml:space="preserve">. </w:t>
+      </w:r>
+      <w:r>
+        <w:t xml:space="preserve">Преимущество такого подхода в том, что нам не нужно помнить какая переменная как называется, все данные передаются в соотв. массив в </w:t>
+      </w:r>
+      <w:proofErr w:type="spellStart"/>
+      <w:r>
+        <w:rPr>
+          <w:lang w:val="en-US"/>
+        </w:rPr>
+        <w:t>ProfilePageDataStructure</w:t>
+      </w:r>
+      <w:proofErr w:type="spellEnd"/>
+      <w:r>
+        <w:t xml:space="preserve">, а код отвечающий за представления (тут </w:t>
+      </w:r>
+      <w:r>
+        <w:t>может быть,</w:t>
+      </w:r>
+      <w:r>
+        <w:t xml:space="preserve"> как </w:t>
+      </w:r>
+      <w:proofErr w:type="spellStart"/>
+      <w:proofErr w:type="gramStart"/>
+      <w:r>
+        <w:rPr>
+          <w:lang w:val="en-US"/>
+        </w:rPr>
+        <w:t>php</w:t>
+      </w:r>
+      <w:proofErr w:type="spellEnd"/>
+      <w:proofErr w:type="gramEnd"/>
+      <w:r>
+        <w:t xml:space="preserve"> </w:t>
+      </w:r>
+      <w:r>
+        <w:t xml:space="preserve">так и </w:t>
+      </w:r>
+      <w:proofErr w:type="spellStart"/>
+      <w:r>
+        <w:rPr>
+          <w:lang w:val="en-US"/>
+        </w:rPr>
+        <w:t>js</w:t>
+      </w:r>
+      <w:proofErr w:type="spellEnd"/>
+      <w:r>
+        <w:t xml:space="preserve">) </w:t>
+      </w:r>
+      <w:r>
+        <w:t xml:space="preserve">работает непосредственно с данными </w:t>
+      </w:r>
+      <w:r>
+        <w:t>этого файла.</w:t>
+      </w:r>
+    </w:p>
+    <w:p>
+      <w:pPr>
+        <w:rPr>
+          <w:b/>
+          <w:lang w:val="en-US"/>
+        </w:rPr>
+      </w:pPr>
+      <w:r>
+        <w:rPr>
+          <w:b/>
+          <w:lang w:val="en-US"/>
+        </w:rPr>
+        <w:t>JS</w:t>
+      </w:r>
+    </w:p>
+    <w:p>
+      <w:r>
+        <w:rPr>
+          <w:lang w:val="en-US"/>
+        </w:rPr>
+        <w:t>JS</w:t>
+      </w:r>
+      <w:r>
+        <w:t xml:space="preserve"> </w:t>
+      </w:r>
+      <w:r>
+        <w:t xml:space="preserve">часть используется для отправки данных на сервер и получения данных из него. К сожалению, уже после отправки задания я обнаружил, что скрипт перестал обновлять данные на странице, поэтому приходится перезагружать её. </w:t>
       </w:r>
       <w:bookmarkStart w:id="0" w:name="_GoBack"/>
       <w:bookmarkEnd w:id="0"/>
@@ -718,6 +1035,17 @@
     <w:semiHidden/>
     <w:unhideWhenUsed/>
   </w:style>
+  <w:style w:type="character" w:styleId="a3">
+    <w:name w:val="Hyperlink"/>
+    <w:basedOn w:val="a0"/>
+    <w:uiPriority w:val="99"/>
+    <w:unhideWhenUsed/>
+    <w:rsid w:val="00BA1621"/>
+    <w:rPr>
+      <w:color w:val="0563C1" w:themeColor="hyperlink"/>
+      <w:u w:val="single"/>
+    </w:rPr>
+  </w:style>
 </w:styles>
 </file>
 

</xml_diff>